<commit_message>
update a new certificate
</commit_message>
<xml_diff>
--- a/Bhuwan_Agrawal_QA_Resume.docx
+++ b/Bhuwan_Agrawal_QA_Resume.docx
@@ -139,7 +139,15 @@
         <w:t>Address:</w:t>
       </w:r>
       <w:r>
-        <w:t xml:space="preserve"> B-105 Stellar Mi Citihomes, Omicron 3, </w:t>
+        <w:t xml:space="preserve"> B-105 Stellar Mi </w:t>
+      </w:r>
+      <w:proofErr w:type="spellStart"/>
+      <w:r>
+        <w:t>Citihomes</w:t>
+      </w:r>
+      <w:proofErr w:type="spellEnd"/>
+      <w:r>
+        <w:t xml:space="preserve">, Omicron 3, </w:t>
       </w:r>
     </w:p>
     <w:p>
@@ -245,8 +253,13 @@
         <w:t>LinkedIn:</w:t>
       </w:r>
       <w:r>
-        <w:t xml:space="preserve"> linkedin.com/in/bhuwanagrawal</w:t>
-      </w:r>
+        <w:t xml:space="preserve"> linkedin.com/in/</w:t>
+      </w:r>
+      <w:proofErr w:type="spellStart"/>
+      <w:r>
+        <w:t>bhuwanagrawal</w:t>
+      </w:r>
+      <w:proofErr w:type="spellEnd"/>
     </w:p>
     <w:p>
       <w:pPr>
@@ -260,8 +273,13 @@
         <w:t>GitHub:</w:t>
       </w:r>
       <w:r>
-        <w:t xml:space="preserve"> github.com/BhuwanAgrawal</w:t>
-      </w:r>
+        <w:t xml:space="preserve"> github.com/</w:t>
+      </w:r>
+      <w:proofErr w:type="spellStart"/>
+      <w:r>
+        <w:t>BhuwanAgrawal</w:t>
+      </w:r>
+      <w:proofErr w:type="spellEnd"/>
     </w:p>
     <w:p>
       <w:pPr>
@@ -433,10 +451,7 @@
         <w:t>JavaScript</w:t>
       </w:r>
       <w:r>
-        <w:t xml:space="preserve">, </w:t>
-      </w:r>
-      <w:r>
-        <w:t>Java</w:t>
+        <w:t>, Java</w:t>
       </w:r>
       <w:r>
         <w:br/>
@@ -458,8 +473,13 @@
         <w:tab/>
       </w:r>
       <w:r>
-        <w:t>TestRail, TestLink</w:t>
-      </w:r>
+        <w:t xml:space="preserve">TestRail, </w:t>
+      </w:r>
+      <w:proofErr w:type="spellStart"/>
+      <w:r>
+        <w:t>TestLink</w:t>
+      </w:r>
+      <w:proofErr w:type="spellEnd"/>
       <w:r>
         <w:br/>
       </w:r>
@@ -535,9 +555,11 @@
       <w:r>
         <w:tab/>
       </w:r>
+      <w:proofErr w:type="spellStart"/>
       <w:r>
         <w:t>Browserstack</w:t>
       </w:r>
+      <w:proofErr w:type="spellEnd"/>
       <w:r>
         <w:br/>
       </w:r>
@@ -838,13 +860,23 @@
           <w:lang w:val="en-IN"/>
         </w:rPr>
       </w:pPr>
+      <w:proofErr w:type="spellStart"/>
       <w:r>
         <w:rPr>
           <w:b/>
           <w:bCs/>
           <w:lang w:val="en-IN"/>
         </w:rPr>
-        <w:t>eNAM 2.0 (Dec 2024 – July 2025)</w:t>
+        <w:t>eNAM</w:t>
+      </w:r>
+      <w:proofErr w:type="spellEnd"/>
+      <w:r>
+        <w:rPr>
+          <w:b/>
+          <w:bCs/>
+          <w:lang w:val="en-IN"/>
+        </w:rPr>
+        <w:t xml:space="preserve"> 2.0 (Dec 2024 – July 2025)</w:t>
       </w:r>
       <w:r>
         <w:rPr>
@@ -876,7 +908,21 @@
         <w:rPr>
           <w:lang w:val="en-IN"/>
         </w:rPr>
-        <w:t>Digital agri-trading platform enabling farmers, traders, and FPOs to buy/sell produce online.</w:t>
+        <w:t xml:space="preserve">Digital </w:t>
+      </w:r>
+      <w:proofErr w:type="spellStart"/>
+      <w:r>
+        <w:rPr>
+          <w:lang w:val="en-IN"/>
+        </w:rPr>
+        <w:t>agri</w:t>
+      </w:r>
+      <w:proofErr w:type="spellEnd"/>
+      <w:r>
+        <w:rPr>
+          <w:lang w:val="en-IN"/>
+        </w:rPr>
+        <w:t>-trading platform enabling farmers, traders, and FPOs to buy/sell produce online.</w:t>
       </w:r>
       <w:r>
         <w:rPr>
@@ -1455,7 +1501,15 @@
         <w:t>Responsibilities:</w:t>
       </w:r>
       <w:r>
-        <w:t xml:space="preserve"> Manual testing of blockchain apps, TestLink, Jira</w:t>
+        <w:t xml:space="preserve"> Manual testing of blockchain apps, </w:t>
+      </w:r>
+      <w:proofErr w:type="spellStart"/>
+      <w:r>
+        <w:t>TestLink</w:t>
+      </w:r>
+      <w:proofErr w:type="spellEnd"/>
+      <w:r>
+        <w:t>, Jira</w:t>
       </w:r>
     </w:p>
     <w:p>
@@ -1490,7 +1544,23 @@
         <w:pStyle w:val="ListBullet"/>
       </w:pPr>
       <w:r>
-        <w:t>Responsibilities: Manual &amp; automation testing (Ranorex, Selenium, TestComplete), Jira</w:t>
+        <w:t>Responsibilities: Manual &amp; automation testing (</w:t>
+      </w:r>
+      <w:proofErr w:type="spellStart"/>
+      <w:r>
+        <w:t>Ranorex</w:t>
+      </w:r>
+      <w:proofErr w:type="spellEnd"/>
+      <w:r>
+        <w:t xml:space="preserve">, Selenium, </w:t>
+      </w:r>
+      <w:proofErr w:type="spellStart"/>
+      <w:r>
+        <w:t>TestComplete</w:t>
+      </w:r>
+      <w:proofErr w:type="spellEnd"/>
+      <w:r>
+        <w:t>), Jira</w:t>
       </w:r>
     </w:p>
     <w:p>
@@ -1585,7 +1655,23 @@
             <w:rStyle w:val="Hyperlink"/>
             <w:lang w:val="en-IN"/>
           </w:rPr>
-          <w:t>github.com/BhuwanAgrawal/Playwright-Project</w:t>
+          <w:t>github.com/</w:t>
+        </w:r>
+        <w:proofErr w:type="spellStart"/>
+        <w:r>
+          <w:rPr>
+            <w:rStyle w:val="Hyperlink"/>
+            <w:lang w:val="en-IN"/>
+          </w:rPr>
+          <w:t>BhuwanAgrawal</w:t>
+        </w:r>
+        <w:proofErr w:type="spellEnd"/>
+        <w:r>
+          <w:rPr>
+            <w:rStyle w:val="Hyperlink"/>
+            <w:lang w:val="en-IN"/>
+          </w:rPr>
+          <w:t>/Playwright-Project</w:t>
         </w:r>
       </w:hyperlink>
     </w:p>
@@ -1639,7 +1725,23 @@
             <w:rStyle w:val="Hyperlink"/>
             <w:lang w:val="en-IN"/>
           </w:rPr>
-          <w:t>github.com/BhuwanAgrawal/Cypress-Project</w:t>
+          <w:t>github.com/</w:t>
+        </w:r>
+        <w:proofErr w:type="spellStart"/>
+        <w:r>
+          <w:rPr>
+            <w:rStyle w:val="Hyperlink"/>
+            <w:lang w:val="en-IN"/>
+          </w:rPr>
+          <w:t>BhuwanAgrawal</w:t>
+        </w:r>
+        <w:proofErr w:type="spellEnd"/>
+        <w:r>
+          <w:rPr>
+            <w:rStyle w:val="Hyperlink"/>
+            <w:lang w:val="en-IN"/>
+          </w:rPr>
+          <w:t>/Cypress-Project</w:t>
         </w:r>
       </w:hyperlink>
     </w:p>
@@ -1693,7 +1795,23 @@
             <w:rStyle w:val="Hyperlink"/>
             <w:lang w:val="en-IN"/>
           </w:rPr>
-          <w:t>github.com/BhuwanAgrawal/Selenium-KD-Project</w:t>
+          <w:t>github.com/</w:t>
+        </w:r>
+        <w:proofErr w:type="spellStart"/>
+        <w:r>
+          <w:rPr>
+            <w:rStyle w:val="Hyperlink"/>
+            <w:lang w:val="en-IN"/>
+          </w:rPr>
+          <w:t>BhuwanAgrawal</w:t>
+        </w:r>
+        <w:proofErr w:type="spellEnd"/>
+        <w:r>
+          <w:rPr>
+            <w:rStyle w:val="Hyperlink"/>
+            <w:lang w:val="en-IN"/>
+          </w:rPr>
+          <w:t>/Selenium-KD-Project</w:t>
         </w:r>
       </w:hyperlink>
     </w:p>
@@ -1813,7 +1931,21 @@
           <w:rPr>
             <w:rStyle w:val="Hyperlink"/>
           </w:rPr>
-          <w:t>API Testing Foundations – Linkedin Learning, 2025</w:t>
+          <w:t xml:space="preserve">API Testing Foundations – </w:t>
+        </w:r>
+        <w:proofErr w:type="spellStart"/>
+        <w:r>
+          <w:rPr>
+            <w:rStyle w:val="Hyperlink"/>
+          </w:rPr>
+          <w:t>Linkedin</w:t>
+        </w:r>
+        <w:proofErr w:type="spellEnd"/>
+        <w:r>
+          <w:rPr>
+            <w:rStyle w:val="Hyperlink"/>
+          </w:rPr>
+          <w:t xml:space="preserve"> Learning, 2025</w:t>
         </w:r>
       </w:hyperlink>
     </w:p>
@@ -1830,7 +1962,94 @@
           <w:rPr>
             <w:rStyle w:val="Hyperlink"/>
           </w:rPr>
-          <w:t>Postman Essential Training - Linkedin Learning, 2025</w:t>
+          <w:t xml:space="preserve">Postman Essential Training - </w:t>
+        </w:r>
+        <w:proofErr w:type="spellStart"/>
+        <w:r>
+          <w:rPr>
+            <w:rStyle w:val="Hyperlink"/>
+          </w:rPr>
+          <w:t>Linkedin</w:t>
+        </w:r>
+        <w:proofErr w:type="spellEnd"/>
+        <w:r>
+          <w:rPr>
+            <w:rStyle w:val="Hyperlink"/>
+          </w:rPr>
+          <w:t xml:space="preserve"> Learning, 2025</w:t>
+        </w:r>
+      </w:hyperlink>
+    </w:p>
+    <w:p>
+      <w:pPr>
+        <w:pStyle w:val="ListBullet"/>
+        <w:numPr>
+          <w:ilvl w:val="0"/>
+          <w:numId w:val="24"/>
+        </w:numPr>
+      </w:pPr>
+      <w:hyperlink r:id="rId15" w:history="1">
+        <w:r>
+          <w:rPr>
+            <w:rStyle w:val="Hyperlink"/>
+            <w:b/>
+            <w:bCs/>
+          </w:rPr>
+          <w:t xml:space="preserve">Introducing </w:t>
+        </w:r>
+        <w:proofErr w:type="gramStart"/>
+        <w:r>
+          <w:rPr>
+            <w:rStyle w:val="Hyperlink"/>
+            <w:b/>
+            <w:bCs/>
+          </w:rPr>
+          <w:t>Postman</w:t>
+        </w:r>
+        <w:r>
+          <w:rPr>
+            <w:rStyle w:val="Hyperlink"/>
+          </w:rPr>
+          <w:t xml:space="preserve"> </w:t>
+        </w:r>
+        <w:r>
+          <w:rPr>
+            <w:rStyle w:val="Hyperlink"/>
+          </w:rPr>
+          <w:t xml:space="preserve"> -</w:t>
+        </w:r>
+        <w:proofErr w:type="gramEnd"/>
+        <w:r>
+          <w:rPr>
+            <w:rStyle w:val="Hyperlink"/>
+          </w:rPr>
+          <w:t xml:space="preserve"> </w:t>
+        </w:r>
+        <w:proofErr w:type="spellStart"/>
+        <w:r>
+          <w:rPr>
+            <w:rStyle w:val="Hyperlink"/>
+          </w:rPr>
+          <w:t>Lin</w:t>
+        </w:r>
+        <w:r>
+          <w:rPr>
+            <w:rStyle w:val="Hyperlink"/>
+          </w:rPr>
+          <w:t>k</w:t>
+        </w:r>
+        <w:r>
+          <w:rPr>
+            <w:rStyle w:val="Hyperlink"/>
+          </w:rPr>
+          <w:t>edin</w:t>
+        </w:r>
+        <w:proofErr w:type="spellEnd"/>
+        <w:r>
+          <w:rPr>
+            <w:rStyle w:val="Hyperlink"/>
+          </w:rPr>
+          <w:t xml:space="preserve"> Learning, 2025</w:t>
         </w:r>
       </w:hyperlink>
     </w:p>
@@ -3995,7 +4214,6 @@
   <w:style w:type="character" w:default="1" w:styleId="DefaultParagraphFont">
     <w:name w:val="Default Paragraph Font"/>
     <w:uiPriority w:val="1"/>
-    <w:semiHidden/>
     <w:unhideWhenUsed/>
   </w:style>
   <w:style w:type="table" w:default="1" w:styleId="TableNormal">

</xml_diff>

<commit_message>
Added a new certificate in linkedin learning
</commit_message>
<xml_diff>
--- a/Bhuwan_Agrawal_QA_Resume.docx
+++ b/Bhuwan_Agrawal_QA_Resume.docx
@@ -1920,6 +1920,20 @@
     </w:p>
     <w:p>
       <w:pPr>
+        <w:pStyle w:val="Heading1"/>
+        <w:contextualSpacing/>
+      </w:pPr>
+      <w:r>
+        <w:t>LinkedIn Learning</w:t>
+      </w:r>
+    </w:p>
+    <w:p>
+      <w:pPr>
+        <w:pStyle w:val="ListBullet"/>
+      </w:pPr>
+    </w:p>
+    <w:p>
+      <w:pPr>
         <w:pStyle w:val="ListBullet"/>
         <w:numPr>
           <w:ilvl w:val="0"/>
@@ -1989,27 +2003,13 @@
           <w:rPr>
             <w:rStyle w:val="Hyperlink"/>
           </w:rPr>
-          <w:t xml:space="preserve">Introducing </w:t>
-        </w:r>
-        <w:proofErr w:type="gramStart"/>
-        <w:r>
-          <w:rPr>
-            <w:rStyle w:val="Hyperlink"/>
-          </w:rPr>
-          <w:t>Postman</w:t>
+          <w:t>Introducing Postman</w:t>
         </w:r>
         <w:r>
           <w:rPr>
             <w:rStyle w:val="Hyperlink"/>
           </w:rPr>
-          <w:t xml:space="preserve">  -</w:t>
-        </w:r>
-        <w:proofErr w:type="gramEnd"/>
-        <w:r>
-          <w:rPr>
-            <w:rStyle w:val="Hyperlink"/>
-          </w:rPr>
-          <w:t xml:space="preserve"> </w:t>
+          <w:t xml:space="preserve">  - </w:t>
         </w:r>
         <w:r>
           <w:rPr>
@@ -2055,19 +2055,24 @@
           <w:rPr>
             <w:rStyle w:val="Hyperlink"/>
           </w:rPr>
-          <w:t xml:space="preserve">Learning GitHub – LinkedIn Learning, </w:t>
+          <w:t>Learning GitHub – LinkedIn Learning, 2025</w:t>
         </w:r>
+      </w:hyperlink>
+    </w:p>
+    <w:p>
+      <w:pPr>
+        <w:pStyle w:val="ListBullet"/>
+        <w:numPr>
+          <w:ilvl w:val="0"/>
+          <w:numId w:val="24"/>
+        </w:numPr>
+      </w:pPr>
+      <w:hyperlink r:id="rId18" w:history="1">
         <w:r>
           <w:rPr>
             <w:rStyle w:val="Hyperlink"/>
           </w:rPr>
-          <w:t>2</w:t>
-        </w:r>
-        <w:r>
-          <w:rPr>
-            <w:rStyle w:val="Hyperlink"/>
-          </w:rPr>
-          <w:t>025</w:t>
+          <w:t>Learning Git and GitHub – LinkedIn Learning, 2025</w:t>
         </w:r>
       </w:hyperlink>
     </w:p>

</xml_diff>

<commit_message>
A New certificate added
</commit_message>
<xml_diff>
--- a/Bhuwan_Agrawal_QA_Resume.docx
+++ b/Bhuwan_Agrawal_QA_Resume.docx
@@ -2073,6 +2073,23 @@
             <w:rStyle w:val="Hyperlink"/>
           </w:rPr>
           <w:t>Learning Git and GitHub – LinkedIn Learning, 2025</w:t>
+        </w:r>
+      </w:hyperlink>
+    </w:p>
+    <w:p>
+      <w:pPr>
+        <w:pStyle w:val="ListBullet"/>
+        <w:numPr>
+          <w:ilvl w:val="0"/>
+          <w:numId w:val="24"/>
+        </w:numPr>
+      </w:pPr>
+      <w:hyperlink r:id="rId19" w:history="1">
+        <w:r>
+          <w:rPr>
+            <w:rStyle w:val="Hyperlink"/>
+          </w:rPr>
+          <w:t>Learning GitHub Actions – LinkedIn Learning, 2025</w:t>
         </w:r>
       </w:hyperlink>
     </w:p>

</xml_diff>